<commit_message>
First Iteration of Game done
</commit_message>
<xml_diff>
--- a/Dokumentation.docx
+++ b/Dokumentation.docx
@@ -38,15 +38,7 @@
         <w:t>pretter en bruger/”Hero”.</w:t>
       </w:r>
       <w:r>
-        <w:t xml:space="preserve"> Heroen bliver oprettet i en </w:t>
-      </w:r>
-      <w:proofErr w:type="spellStart"/>
-      <w:r>
-        <w:t>Sqlite</w:t>
-      </w:r>
-      <w:proofErr w:type="spellEnd"/>
-      <w:r>
-        <w:t xml:space="preserve"> DB.</w:t>
+        <w:t xml:space="preserve"> Heroen bliver oprettet i en Sqlite DB.</w:t>
       </w:r>
       <w:r>
         <w:t xml:space="preserve"> Heroen starter med </w:t>
@@ -55,13 +47,8 @@
         <w:t>10</w:t>
       </w:r>
       <w:r>
-        <w:t xml:space="preserve"> </w:t>
-      </w:r>
-      <w:proofErr w:type="spellStart"/>
-      <w:r>
-        <w:t>health</w:t>
-      </w:r>
-      <w:proofErr w:type="spellEnd"/>
+        <w:t xml:space="preserve"> health</w:t>
+      </w:r>
       <w:r>
         <w:t>/liv</w:t>
       </w:r>
@@ -81,84 +68,23 @@
         <w:t xml:space="preserve"> sig til siderne </w:t>
       </w:r>
       <w:r>
-        <w:t xml:space="preserve">for at imødegå fjender/monstre og </w:t>
-      </w:r>
-      <w:proofErr w:type="spellStart"/>
-      <w:r>
-        <w:t>coins</w:t>
-      </w:r>
-      <w:proofErr w:type="spellEnd"/>
+        <w:t>for at imødegå fjender/monstre og coins</w:t>
+      </w:r>
       <w:r>
         <w:t>.</w:t>
       </w:r>
       <w:r>
-        <w:t xml:space="preserve"> </w:t>
-      </w:r>
-      <w:proofErr w:type="spellStart"/>
-      <w:r>
-        <w:t>Coins</w:t>
-      </w:r>
-      <w:proofErr w:type="spellEnd"/>
-      <w:r>
-        <w:t xml:space="preserve"> giver XP og </w:t>
-      </w:r>
-      <w:proofErr w:type="spellStart"/>
-      <w:r>
-        <w:t>health</w:t>
-      </w:r>
-      <w:proofErr w:type="spellEnd"/>
-      <w:r>
-        <w:t>/liv.</w:t>
+        <w:t xml:space="preserve"> Coins giver XP og health/liv.</w:t>
       </w:r>
       <w:r>
         <w:t xml:space="preserve"> Heroen kan også slås med monstre herunder dragen. </w:t>
       </w:r>
       <w:r>
-        <w:t xml:space="preserve">Alle monstre giver også XP. Heroen samler XP for at stige i </w:t>
-      </w:r>
-      <w:proofErr w:type="spellStart"/>
-      <w:r>
-        <w:t>level</w:t>
-      </w:r>
-      <w:proofErr w:type="spellEnd"/>
-      <w:r>
-        <w:t>.</w:t>
+        <w:t>Alle monstre giver også XP. Heroen samler XP for at stige i level.</w:t>
       </w:r>
       <w:r>
         <w:br/>
-        <w:t xml:space="preserve">Når heroen har samlet sit </w:t>
-      </w:r>
-      <w:proofErr w:type="spellStart"/>
-      <w:r>
-        <w:t>level</w:t>
-      </w:r>
-      <w:proofErr w:type="spellEnd"/>
-      <w:r>
-        <w:t xml:space="preserve"> * 1000 i XP stiger den et </w:t>
-      </w:r>
-      <w:proofErr w:type="spellStart"/>
-      <w:r>
-        <w:t>level</w:t>
-      </w:r>
-      <w:proofErr w:type="spellEnd"/>
-      <w:r>
-        <w:t xml:space="preserve">. Med nyt </w:t>
-      </w:r>
-      <w:proofErr w:type="spellStart"/>
-      <w:r>
-        <w:t>level</w:t>
-      </w:r>
-      <w:proofErr w:type="spellEnd"/>
-      <w:r>
-        <w:t xml:space="preserve"> får heroen 2 </w:t>
-      </w:r>
-      <w:proofErr w:type="spellStart"/>
-      <w:r>
-        <w:t>health</w:t>
-      </w:r>
-      <w:proofErr w:type="spellEnd"/>
-      <w:r>
-        <w:t>/liv ekstra samt 1 skadestyrke ekstra.</w:t>
+        <w:t>Når heroen har samlet sit level * 1000 i XP stiger den et level. Med nyt level får heroen 2 health/liv ekstra samt 1 skadestyrke ekstra.</w:t>
       </w:r>
       <w:r>
         <w:br/>
@@ -168,8 +94,6 @@
       </w:r>
       <w:r>
         <w:br/>
-      </w:r>
-      <w:r>
         <w:t>Både fjenden og heroen rammer ikke altid lige godt og derfor kan heroen godt få tæv af en lidt dårligere fjende eller vice versa.</w:t>
       </w:r>
       <w:r>
@@ -177,15 +101,7 @@
         <w:t xml:space="preserve">Heroen </w:t>
       </w:r>
       <w:r>
-        <w:t xml:space="preserve">kan kun dø en gang så bliver hans bruger slettet. Hvis heroen vinder over </w:t>
-      </w:r>
-      <w:proofErr w:type="gramStart"/>
-      <w:r>
-        <w:t>dragen</w:t>
-      </w:r>
-      <w:proofErr w:type="gramEnd"/>
-      <w:r>
-        <w:t xml:space="preserve"> har heroen vundet.</w:t>
+        <w:t>kan kun dø en gang så bliver hans bruger slettet. Hvis heroen vinder over dragen har heroen vundet.</w:t>
       </w:r>
     </w:p>
     <w:p>
@@ -208,13 +124,8 @@
       <w:pPr>
         <w:pStyle w:val="Overskrift2"/>
       </w:pPr>
-      <w:proofErr w:type="spellStart"/>
-      <w:r>
-        <w:t>Use</w:t>
-      </w:r>
-      <w:proofErr w:type="spellEnd"/>
-      <w:r>
-        <w:t xml:space="preserve"> case diagram</w:t>
+      <w:r>
+        <w:t>Use case diagram</w:t>
       </w:r>
     </w:p>
     <w:p>
@@ -240,7 +151,7 @@
                     </pic:cNvPicPr>
                   </pic:nvPicPr>
                   <pic:blipFill>
-                    <a:blip r:embed="rId6">
+                    <a:blip r:embed="rId7">
                       <a:extLst>
                         <a:ext uri="{28A0092B-C50C-407E-A947-70E740481C1C}">
                           <a14:useLocalDpi xmlns:a14="http://schemas.microsoft.com/office/drawing/2010/main" val="0"/>
@@ -272,9 +183,215 @@
         </w:drawing>
       </w:r>
     </w:p>
-    <w:p/>
+    <w:p>
+      <w:pPr>
+        <w:pStyle w:val="Overskrift2"/>
+      </w:pPr>
+      <w:r>
+        <w:lastRenderedPageBreak/>
+        <w:t>Key concepts in use cases</w:t>
+      </w:r>
+    </w:p>
+    <w:p>
+      <w:r>
+        <w:t>Verden:</w:t>
+      </w:r>
+    </w:p>
+    <w:p>
+      <w:pPr>
+        <w:pStyle w:val="Listeafsnit"/>
+        <w:numPr>
+          <w:ilvl w:val="0"/>
+          <w:numId w:val="2"/>
+        </w:numPr>
+      </w:pPr>
+      <w:r>
+        <w:t>Size</w:t>
+      </w:r>
+    </w:p>
+    <w:p>
+      <w:r>
+        <w:t>Spiller/Hero:</w:t>
+      </w:r>
+    </w:p>
+    <w:p>
+      <w:pPr>
+        <w:pStyle w:val="Listeafsnit"/>
+        <w:numPr>
+          <w:ilvl w:val="0"/>
+          <w:numId w:val="1"/>
+        </w:numPr>
+      </w:pPr>
+      <w:r>
+        <w:t>Health</w:t>
+      </w:r>
+    </w:p>
+    <w:p>
+      <w:pPr>
+        <w:pStyle w:val="Listeafsnit"/>
+        <w:numPr>
+          <w:ilvl w:val="0"/>
+          <w:numId w:val="1"/>
+        </w:numPr>
+      </w:pPr>
+      <w:r>
+        <w:t>Strength</w:t>
+      </w:r>
+    </w:p>
+    <w:p>
+      <w:pPr>
+        <w:pStyle w:val="Listeafsnit"/>
+        <w:numPr>
+          <w:ilvl w:val="0"/>
+          <w:numId w:val="1"/>
+        </w:numPr>
+      </w:pPr>
+      <w:r>
+        <w:t>XP</w:t>
+      </w:r>
+    </w:p>
+    <w:p>
+      <w:pPr>
+        <w:pStyle w:val="Listeafsnit"/>
+        <w:numPr>
+          <w:ilvl w:val="0"/>
+          <w:numId w:val="1"/>
+        </w:numPr>
+      </w:pPr>
+      <w:r>
+        <w:t>Level</w:t>
+      </w:r>
+    </w:p>
+    <w:p>
+      <w:pPr>
+        <w:pStyle w:val="Listeafsnit"/>
+        <w:numPr>
+          <w:ilvl w:val="0"/>
+          <w:numId w:val="1"/>
+        </w:numPr>
+      </w:pPr>
+      <w:r>
+        <w:t>Position</w:t>
+      </w:r>
+    </w:p>
+    <w:p>
+      <w:r>
+        <w:t>Monster:</w:t>
+      </w:r>
+    </w:p>
+    <w:p>
+      <w:pPr>
+        <w:pStyle w:val="Listeafsnit"/>
+        <w:numPr>
+          <w:ilvl w:val="0"/>
+          <w:numId w:val="1"/>
+        </w:numPr>
+      </w:pPr>
+      <w:r>
+        <w:t>Health</w:t>
+      </w:r>
+    </w:p>
+    <w:p>
+      <w:pPr>
+        <w:pStyle w:val="Listeafsnit"/>
+        <w:numPr>
+          <w:ilvl w:val="0"/>
+          <w:numId w:val="1"/>
+        </w:numPr>
+      </w:pPr>
+      <w:r>
+        <w:t>Strength/Damage</w:t>
+      </w:r>
+    </w:p>
+    <w:p>
+      <w:pPr>
+        <w:pStyle w:val="Listeafsnit"/>
+        <w:numPr>
+          <w:ilvl w:val="0"/>
+          <w:numId w:val="1"/>
+        </w:numPr>
+      </w:pPr>
+      <w:r>
+        <w:t>WinXP</w:t>
+      </w:r>
+    </w:p>
+    <w:p>
+      <w:pPr>
+        <w:pStyle w:val="Listeafsnit"/>
+        <w:numPr>
+          <w:ilvl w:val="0"/>
+          <w:numId w:val="1"/>
+        </w:numPr>
+      </w:pPr>
+      <w:r>
+        <w:t>Level</w:t>
+      </w:r>
+    </w:p>
+    <w:p>
+      <w:pPr>
+        <w:pStyle w:val="Overskrift2"/>
+      </w:pPr>
+      <w:r>
+        <w:t>Domain model</w:t>
+      </w:r>
+    </w:p>
+    <w:p>
+      <w:r>
+        <w:rPr>
+          <w:noProof/>
+        </w:rPr>
+        <w:drawing>
+          <wp:inline distT="0" distB="0" distL="0" distR="0" wp14:anchorId="5A2A4973" wp14:editId="4B77B920">
+            <wp:extent cx="4962525" cy="2867025"/>
+            <wp:effectExtent l="0" t="0" r="9525" b="9525"/>
+            <wp:docPr id="1953171855" name="Billede 1" descr="Et billede, der indeholder tekst, skærmbillede, diagram&#10;&#10;Indhold genereret af kunstig intelligens kan være forkert."/>
+            <wp:cNvGraphicFramePr>
+              <a:graphicFrameLocks xmlns:a="http://schemas.openxmlformats.org/drawingml/2006/main" noChangeAspect="1"/>
+            </wp:cNvGraphicFramePr>
+            <a:graphic xmlns:a="http://schemas.openxmlformats.org/drawingml/2006/main">
+              <a:graphicData uri="http://schemas.openxmlformats.org/drawingml/2006/picture">
+                <pic:pic xmlns:pic="http://schemas.openxmlformats.org/drawingml/2006/picture">
+                  <pic:nvPicPr>
+                    <pic:cNvPr id="1953171855" name="Billede 1" descr="Et billede, der indeholder tekst, skærmbillede, diagram&#10;&#10;Indhold genereret af kunstig intelligens kan være forkert."/>
+                    <pic:cNvPicPr>
+                      <a:picLocks noChangeAspect="1" noChangeArrowheads="1"/>
+                    </pic:cNvPicPr>
+                  </pic:nvPicPr>
+                  <pic:blipFill>
+                    <a:blip r:embed="rId8">
+                      <a:extLst>
+                        <a:ext uri="{28A0092B-C50C-407E-A947-70E740481C1C}">
+                          <a14:useLocalDpi xmlns:a14="http://schemas.microsoft.com/office/drawing/2010/main" val="0"/>
+                        </a:ext>
+                      </a:extLst>
+                    </a:blip>
+                    <a:srcRect/>
+                    <a:stretch>
+                      <a:fillRect/>
+                    </a:stretch>
+                  </pic:blipFill>
+                  <pic:spPr bwMode="auto">
+                    <a:xfrm>
+                      <a:off x="0" y="0"/>
+                      <a:ext cx="4962525" cy="2867025"/>
+                    </a:xfrm>
+                    <a:prstGeom prst="rect">
+                      <a:avLst/>
+                    </a:prstGeom>
+                    <a:noFill/>
+                    <a:ln>
+                      <a:noFill/>
+                    </a:ln>
+                  </pic:spPr>
+                </pic:pic>
+              </a:graphicData>
+            </a:graphic>
+          </wp:inline>
+        </w:drawing>
+      </w:r>
+    </w:p>
     <w:sectPr>
-      <w:headerReference w:type="default" r:id="rId7"/>
+      <w:headerReference w:type="default" r:id="rId9"/>
       <w:pgSz w:w="11906" w:h="16838"/>
       <w:pgMar w:top="1440" w:right="1440" w:bottom="1440" w:left="1440" w:header="708" w:footer="708" w:gutter="0"/>
       <w:cols w:space="708"/>
@@ -345,10 +462,7 @@
     </w:r>
     <w:r>
       <w:tab/>
-      <w:t>Softwareudvikling</w:t>
-    </w:r>
-    <w:r>
-      <w:t xml:space="preserve"> porteføljeeksamen</w:t>
+      <w:t>Softwareudvikling porteføljeeksamen</w:t>
     </w:r>
     <w:r>
       <w:tab/>
@@ -377,16 +491,7 @@
       <w:pStyle w:val="Sidehoved"/>
     </w:pPr>
     <w:r>
-      <w:t>Diplomingeniør i robotter/</w:t>
-    </w:r>
-    <w:r>
-      <w:t xml:space="preserve">SDU </w:t>
-    </w:r>
-    <w:r>
-      <w:t>O</w:t>
-    </w:r>
-    <w:r>
-      <w:t>dense</w:t>
+      <w:t>Diplomingeniør i robotter/SDU Odense</w:t>
     </w:r>
     <w:r>
       <w:tab/>
@@ -396,6 +501,241 @@
     </w:r>
   </w:p>
 </w:hdr>
+</file>
+
+<file path=word/numbering.xml><?xml version="1.0" encoding="utf-8"?>
+<w:numbering xmlns:wpc="http://schemas.microsoft.com/office/word/2010/wordprocessingCanvas" xmlns:cx="http://schemas.microsoft.com/office/drawing/2014/chartex" xmlns:cx1="http://schemas.microsoft.com/office/drawing/2015/9/8/chartex" xmlns:cx2="http://schemas.microsoft.com/office/drawing/2015/10/21/chartex" xmlns:cx3="http://schemas.microsoft.com/office/drawing/2016/5/9/chartex" xmlns:cx4="http://schemas.microsoft.com/office/drawing/2016/5/10/chartex" xmlns:cx5="http://schemas.microsoft.com/office/drawing/2016/5/11/chartex" xmlns:cx6="http://schemas.microsoft.com/office/drawing/2016/5/12/chartex" xmlns:cx7="http://schemas.microsoft.com/office/drawing/2016/5/13/chartex" xmlns:cx8="http://schemas.microsoft.com/office/drawing/2016/5/14/chartex" xmlns:mc="http://schemas.openxmlformats.org/markup-compatibility/2006" xmlns:aink="http://schemas.microsoft.com/office/drawing/2016/ink" xmlns:am3d="http://schemas.microsoft.com/office/drawing/2017/model3d" xmlns:o="urn:schemas-microsoft-com:office:office" xmlns:oel="http://schemas.microsoft.com/office/2019/extlst" xmlns:r="http://schemas.openxmlformats.org/officeDocument/2006/relationships" xmlns:m="http://schemas.openxmlformats.org/officeDocument/2006/math" xmlns:v="urn:schemas-microsoft-com:vml" xmlns:wp14="http://schemas.microsoft.com/office/word/2010/wordprocessingDrawing" xmlns:wp="http://schemas.openxmlformats.org/drawingml/2006/wordprocessingDrawing" xmlns:w10="urn:schemas-microsoft-com:office:word" xmlns:w="http://schemas.openxmlformats.org/wordprocessingml/2006/main" xmlns:w14="http://schemas.microsoft.com/office/word/2010/wordml" xmlns:w15="http://schemas.microsoft.com/office/word/2012/wordml" xmlns:w16cex="http://schemas.microsoft.com/office/word/2018/wordml/cex" xmlns:w16cid="http://schemas.microsoft.com/office/word/2016/wordml/cid" xmlns:w16="http://schemas.microsoft.com/office/word/2018/wordml" xmlns:w16du="http://schemas.microsoft.com/office/word/2023/wordml/word16du" xmlns:w16sdtdh="http://schemas.microsoft.com/office/word/2020/wordml/sdtdatahash" xmlns:w16sdtfl="http://schemas.microsoft.com/office/word/2024/wordml/sdtformatlock" xmlns:w16se="http://schemas.microsoft.com/office/word/2015/wordml/symex" xmlns:wpg="http://schemas.microsoft.com/office/word/2010/wordprocessingGroup" xmlns:wpi="http://schemas.microsoft.com/office/word/2010/wordprocessingInk" xmlns:wne="http://schemas.microsoft.com/office/word/2006/wordml" xmlns:wps="http://schemas.microsoft.com/office/word/2010/wordprocessingShape" mc:Ignorable="w14 w15 w16se w16cid w16 w16cex w16sdtdh w16sdtfl w16du wp14">
+  <w:abstractNum w:abstractNumId="0" w15:restartNumberingAfterBreak="0">
+    <w:nsid w:val="076F50E9"/>
+    <w:multiLevelType w:val="hybridMultilevel"/>
+    <w:tmpl w:val="AF96C06A"/>
+    <w:lvl w:ilvl="0" w:tplc="4F829BC8">
+      <w:numFmt w:val="bullet"/>
+      <w:lvlText w:val="-"/>
+      <w:lvlJc w:val="left"/>
+      <w:pPr>
+        <w:ind w:left="720" w:hanging="360"/>
+      </w:pPr>
+      <w:rPr>
+        <w:rFonts w:ascii="Aptos" w:eastAsiaTheme="minorHAnsi" w:hAnsi="Aptos" w:cstheme="minorBidi" w:hint="default"/>
+      </w:rPr>
+    </w:lvl>
+    <w:lvl w:ilvl="1" w:tplc="04060003" w:tentative="1">
+      <w:start w:val="1"/>
+      <w:numFmt w:val="bullet"/>
+      <w:lvlText w:val="o"/>
+      <w:lvlJc w:val="left"/>
+      <w:pPr>
+        <w:ind w:left="1440" w:hanging="360"/>
+      </w:pPr>
+      <w:rPr>
+        <w:rFonts w:ascii="Courier New" w:hAnsi="Courier New" w:cs="Courier New" w:hint="default"/>
+      </w:rPr>
+    </w:lvl>
+    <w:lvl w:ilvl="2" w:tplc="04060005" w:tentative="1">
+      <w:start w:val="1"/>
+      <w:numFmt w:val="bullet"/>
+      <w:lvlText w:val=""/>
+      <w:lvlJc w:val="left"/>
+      <w:pPr>
+        <w:ind w:left="2160" w:hanging="360"/>
+      </w:pPr>
+      <w:rPr>
+        <w:rFonts w:ascii="Wingdings" w:hAnsi="Wingdings" w:hint="default"/>
+      </w:rPr>
+    </w:lvl>
+    <w:lvl w:ilvl="3" w:tplc="04060001" w:tentative="1">
+      <w:start w:val="1"/>
+      <w:numFmt w:val="bullet"/>
+      <w:lvlText w:val=""/>
+      <w:lvlJc w:val="left"/>
+      <w:pPr>
+        <w:ind w:left="2880" w:hanging="360"/>
+      </w:pPr>
+      <w:rPr>
+        <w:rFonts w:ascii="Symbol" w:hAnsi="Symbol" w:hint="default"/>
+      </w:rPr>
+    </w:lvl>
+    <w:lvl w:ilvl="4" w:tplc="04060003" w:tentative="1">
+      <w:start w:val="1"/>
+      <w:numFmt w:val="bullet"/>
+      <w:lvlText w:val="o"/>
+      <w:lvlJc w:val="left"/>
+      <w:pPr>
+        <w:ind w:left="3600" w:hanging="360"/>
+      </w:pPr>
+      <w:rPr>
+        <w:rFonts w:ascii="Courier New" w:hAnsi="Courier New" w:cs="Courier New" w:hint="default"/>
+      </w:rPr>
+    </w:lvl>
+    <w:lvl w:ilvl="5" w:tplc="04060005" w:tentative="1">
+      <w:start w:val="1"/>
+      <w:numFmt w:val="bullet"/>
+      <w:lvlText w:val=""/>
+      <w:lvlJc w:val="left"/>
+      <w:pPr>
+        <w:ind w:left="4320" w:hanging="360"/>
+      </w:pPr>
+      <w:rPr>
+        <w:rFonts w:ascii="Wingdings" w:hAnsi="Wingdings" w:hint="default"/>
+      </w:rPr>
+    </w:lvl>
+    <w:lvl w:ilvl="6" w:tplc="04060001" w:tentative="1">
+      <w:start w:val="1"/>
+      <w:numFmt w:val="bullet"/>
+      <w:lvlText w:val=""/>
+      <w:lvlJc w:val="left"/>
+      <w:pPr>
+        <w:ind w:left="5040" w:hanging="360"/>
+      </w:pPr>
+      <w:rPr>
+        <w:rFonts w:ascii="Symbol" w:hAnsi="Symbol" w:hint="default"/>
+      </w:rPr>
+    </w:lvl>
+    <w:lvl w:ilvl="7" w:tplc="04060003" w:tentative="1">
+      <w:start w:val="1"/>
+      <w:numFmt w:val="bullet"/>
+      <w:lvlText w:val="o"/>
+      <w:lvlJc w:val="left"/>
+      <w:pPr>
+        <w:ind w:left="5760" w:hanging="360"/>
+      </w:pPr>
+      <w:rPr>
+        <w:rFonts w:ascii="Courier New" w:hAnsi="Courier New" w:cs="Courier New" w:hint="default"/>
+      </w:rPr>
+    </w:lvl>
+    <w:lvl w:ilvl="8" w:tplc="04060005" w:tentative="1">
+      <w:start w:val="1"/>
+      <w:numFmt w:val="bullet"/>
+      <w:lvlText w:val=""/>
+      <w:lvlJc w:val="left"/>
+      <w:pPr>
+        <w:ind w:left="6480" w:hanging="360"/>
+      </w:pPr>
+      <w:rPr>
+        <w:rFonts w:ascii="Wingdings" w:hAnsi="Wingdings" w:hint="default"/>
+      </w:rPr>
+    </w:lvl>
+  </w:abstractNum>
+  <w:abstractNum w:abstractNumId="1" w15:restartNumberingAfterBreak="0">
+    <w:nsid w:val="14757A86"/>
+    <w:multiLevelType w:val="hybridMultilevel"/>
+    <w:tmpl w:val="A252A942"/>
+    <w:lvl w:ilvl="0" w:tplc="C75ED3B0">
+      <w:numFmt w:val="bullet"/>
+      <w:lvlText w:val="-"/>
+      <w:lvlJc w:val="left"/>
+      <w:pPr>
+        <w:ind w:left="720" w:hanging="360"/>
+      </w:pPr>
+      <w:rPr>
+        <w:rFonts w:ascii="Aptos" w:eastAsiaTheme="minorHAnsi" w:hAnsi="Aptos" w:cstheme="minorBidi" w:hint="default"/>
+      </w:rPr>
+    </w:lvl>
+    <w:lvl w:ilvl="1" w:tplc="04060003" w:tentative="1">
+      <w:start w:val="1"/>
+      <w:numFmt w:val="bullet"/>
+      <w:lvlText w:val="o"/>
+      <w:lvlJc w:val="left"/>
+      <w:pPr>
+        <w:ind w:left="1440" w:hanging="360"/>
+      </w:pPr>
+      <w:rPr>
+        <w:rFonts w:ascii="Courier New" w:hAnsi="Courier New" w:cs="Courier New" w:hint="default"/>
+      </w:rPr>
+    </w:lvl>
+    <w:lvl w:ilvl="2" w:tplc="04060005" w:tentative="1">
+      <w:start w:val="1"/>
+      <w:numFmt w:val="bullet"/>
+      <w:lvlText w:val=""/>
+      <w:lvlJc w:val="left"/>
+      <w:pPr>
+        <w:ind w:left="2160" w:hanging="360"/>
+      </w:pPr>
+      <w:rPr>
+        <w:rFonts w:ascii="Wingdings" w:hAnsi="Wingdings" w:hint="default"/>
+      </w:rPr>
+    </w:lvl>
+    <w:lvl w:ilvl="3" w:tplc="04060001" w:tentative="1">
+      <w:start w:val="1"/>
+      <w:numFmt w:val="bullet"/>
+      <w:lvlText w:val=""/>
+      <w:lvlJc w:val="left"/>
+      <w:pPr>
+        <w:ind w:left="2880" w:hanging="360"/>
+      </w:pPr>
+      <w:rPr>
+        <w:rFonts w:ascii="Symbol" w:hAnsi="Symbol" w:hint="default"/>
+      </w:rPr>
+    </w:lvl>
+    <w:lvl w:ilvl="4" w:tplc="04060003" w:tentative="1">
+      <w:start w:val="1"/>
+      <w:numFmt w:val="bullet"/>
+      <w:lvlText w:val="o"/>
+      <w:lvlJc w:val="left"/>
+      <w:pPr>
+        <w:ind w:left="3600" w:hanging="360"/>
+      </w:pPr>
+      <w:rPr>
+        <w:rFonts w:ascii="Courier New" w:hAnsi="Courier New" w:cs="Courier New" w:hint="default"/>
+      </w:rPr>
+    </w:lvl>
+    <w:lvl w:ilvl="5" w:tplc="04060005" w:tentative="1">
+      <w:start w:val="1"/>
+      <w:numFmt w:val="bullet"/>
+      <w:lvlText w:val=""/>
+      <w:lvlJc w:val="left"/>
+      <w:pPr>
+        <w:ind w:left="4320" w:hanging="360"/>
+      </w:pPr>
+      <w:rPr>
+        <w:rFonts w:ascii="Wingdings" w:hAnsi="Wingdings" w:hint="default"/>
+      </w:rPr>
+    </w:lvl>
+    <w:lvl w:ilvl="6" w:tplc="04060001" w:tentative="1">
+      <w:start w:val="1"/>
+      <w:numFmt w:val="bullet"/>
+      <w:lvlText w:val=""/>
+      <w:lvlJc w:val="left"/>
+      <w:pPr>
+        <w:ind w:left="5040" w:hanging="360"/>
+      </w:pPr>
+      <w:rPr>
+        <w:rFonts w:ascii="Symbol" w:hAnsi="Symbol" w:hint="default"/>
+      </w:rPr>
+    </w:lvl>
+    <w:lvl w:ilvl="7" w:tplc="04060003" w:tentative="1">
+      <w:start w:val="1"/>
+      <w:numFmt w:val="bullet"/>
+      <w:lvlText w:val="o"/>
+      <w:lvlJc w:val="left"/>
+      <w:pPr>
+        <w:ind w:left="5760" w:hanging="360"/>
+      </w:pPr>
+      <w:rPr>
+        <w:rFonts w:ascii="Courier New" w:hAnsi="Courier New" w:cs="Courier New" w:hint="default"/>
+      </w:rPr>
+    </w:lvl>
+    <w:lvl w:ilvl="8" w:tplc="04060005" w:tentative="1">
+      <w:start w:val="1"/>
+      <w:numFmt w:val="bullet"/>
+      <w:lvlText w:val=""/>
+      <w:lvlJc w:val="left"/>
+      <w:pPr>
+        <w:ind w:left="6480" w:hanging="360"/>
+      </w:pPr>
+      <w:rPr>
+        <w:rFonts w:ascii="Wingdings" w:hAnsi="Wingdings" w:hint="default"/>
+      </w:rPr>
+    </w:lvl>
+  </w:abstractNum>
+  <w:num w:numId="1" w16cid:durableId="765687938">
+    <w:abstractNumId w:val="1"/>
+  </w:num>
+  <w:num w:numId="2" w16cid:durableId="268708240">
+    <w:abstractNumId w:val="0"/>
+  </w:num>
+</w:numbering>
 </file>
 
 <file path=word/styles.xml><?xml version="1.0" encoding="utf-8"?>

</xml_diff>

<commit_message>
domain model and sequence diagram to 2. itteration
</commit_message>
<xml_diff>
--- a/Dokumentation.docx
+++ b/Dokumentation.docx
@@ -32,112 +32,628 @@
     </w:p>
     <w:p>
       <w:r>
-        <w:t>En spiller åbner spillet og o</w:t>
+        <w:t xml:space="preserve">En </w:t>
+      </w:r>
+      <w:r>
+        <w:rPr>
+          <w:b/>
+          <w:bCs/>
+        </w:rPr>
+        <w:t>spiller</w:t>
+      </w:r>
+      <w:r>
+        <w:t xml:space="preserve"> åbner spillet og o</w:t>
       </w:r>
       <w:r>
         <w:t>pretter en bruger/”Hero”.</w:t>
       </w:r>
       <w:r>
-        <w:t xml:space="preserve"> Heroen bliver oprettet i en Sqlite DB.</w:t>
-      </w:r>
-      <w:r>
-        <w:t xml:space="preserve"> Heroen starter med </w:t>
-      </w:r>
-      <w:r>
-        <w:t>10</w:t>
-      </w:r>
-      <w:r>
-        <w:t xml:space="preserve"> health</w:t>
-      </w:r>
-      <w:r>
-        <w:t>/liv</w:t>
+        <w:t xml:space="preserve"> </w:t>
+      </w:r>
+      <w:r>
+        <w:br/>
+      </w:r>
+      <w:r>
+        <w:rPr>
+          <w:b/>
+          <w:bCs/>
+        </w:rPr>
+        <w:t>Heroen</w:t>
+      </w:r>
+      <w:r>
+        <w:t xml:space="preserve"> bliver oprettet i en </w:t>
+      </w:r>
+      <w:r>
+        <w:rPr>
+          <w:b/>
+          <w:bCs/>
+        </w:rPr>
+        <w:t>Sqlite DB</w:t>
+      </w:r>
+      <w:r>
+        <w:t>.</w:t>
+      </w:r>
+      <w:r>
+        <w:t xml:space="preserve"> </w:t>
+      </w:r>
+      <w:r>
+        <w:br/>
+      </w:r>
+      <w:r>
+        <w:rPr>
+          <w:b/>
+          <w:bCs/>
+        </w:rPr>
+        <w:t>Heroen</w:t>
+      </w:r>
+      <w:r>
+        <w:t xml:space="preserve"> starter med 10 health/liv og 5 skade.</w:t>
+      </w:r>
+      <w:r>
+        <w:br/>
+      </w:r>
+      <w:r>
+        <w:rPr>
+          <w:b/>
+          <w:bCs/>
+        </w:rPr>
+        <w:t>Heroen</w:t>
+      </w:r>
+      <w:r>
+        <w:t xml:space="preserve"> starter i en lille </w:t>
+      </w:r>
+      <w:r>
+        <w:rPr>
+          <w:b/>
+          <w:bCs/>
+        </w:rPr>
+        <w:t>matrixverden</w:t>
+      </w:r>
+      <w:r>
+        <w:t>.</w:t>
+      </w:r>
+      <w:r>
+        <w:t xml:space="preserve"> </w:t>
+      </w:r>
+      <w:r>
+        <w:br/>
+      </w:r>
+      <w:r>
+        <w:rPr>
+          <w:b/>
+          <w:bCs/>
+        </w:rPr>
+        <w:t>Heroens</w:t>
+      </w:r>
+      <w:r>
+        <w:t xml:space="preserve"> flytte</w:t>
+      </w:r>
+      <w:r>
+        <w:t>r</w:t>
+      </w:r>
+      <w:r>
+        <w:t xml:space="preserve"> sig til siderne </w:t>
+      </w:r>
+      <w:r>
+        <w:t xml:space="preserve">for at imødegå </w:t>
+      </w:r>
+      <w:r>
+        <w:rPr>
+          <w:b/>
+          <w:bCs/>
+        </w:rPr>
+        <w:t>fjender</w:t>
+      </w:r>
+      <w:r>
+        <w:t>/</w:t>
+      </w:r>
+      <w:r>
+        <w:rPr>
+          <w:b/>
+          <w:bCs/>
+        </w:rPr>
+        <w:t>monstre</w:t>
       </w:r>
       <w:r>
         <w:t xml:space="preserve"> og </w:t>
       </w:r>
       <w:r>
-        <w:t>5 skade.</w:t>
-      </w:r>
-      <w:r>
-        <w:t xml:space="preserve"> Heroens flytte</w:t>
-      </w:r>
-      <w:r>
-        <w:t>r</w:t>
-      </w:r>
-      <w:r>
-        <w:t xml:space="preserve"> sig til siderne </w:t>
-      </w:r>
-      <w:r>
-        <w:t>for at imødegå fjender/monstre og coins</w:t>
+        <w:rPr>
+          <w:b/>
+          <w:bCs/>
+        </w:rPr>
+        <w:t>coins</w:t>
+      </w:r>
+      <w:r>
+        <w:t xml:space="preserve"> som rykker ned fra toppen af skærmen</w:t>
       </w:r>
       <w:r>
         <w:t>.</w:t>
       </w:r>
       <w:r>
-        <w:t xml:space="preserve"> Coins giver XP og health/liv.</w:t>
-      </w:r>
-      <w:r>
-        <w:t xml:space="preserve"> Heroen kan også slås med monstre herunder dragen. </w:t>
-      </w:r>
-      <w:r>
-        <w:t>Alle monstre giver også XP. Heroen samler XP for at stige i level.</w:t>
+        <w:t xml:space="preserve"> </w:t>
+      </w:r>
+      <w:r>
+        <w:rPr>
+          <w:b/>
+          <w:bCs/>
+        </w:rPr>
+        <w:t>Coins</w:t>
+      </w:r>
+      <w:r>
+        <w:t xml:space="preserve"> giver </w:t>
+      </w:r>
+      <w:r>
+        <w:rPr>
+          <w:b/>
+          <w:bCs/>
+        </w:rPr>
+        <w:t>XP</w:t>
+      </w:r>
+      <w:r>
+        <w:t>,</w:t>
+      </w:r>
+      <w:r>
+        <w:t xml:space="preserve"> </w:t>
+      </w:r>
+      <w:r>
+        <w:rPr>
+          <w:b/>
+          <w:bCs/>
+        </w:rPr>
+        <w:t>health</w:t>
+      </w:r>
+      <w:r>
+        <w:t>/</w:t>
+      </w:r>
+      <w:r>
+        <w:rPr>
+          <w:b/>
+          <w:bCs/>
+        </w:rPr>
+        <w:t>liv</w:t>
+      </w:r>
+      <w:r>
+        <w:t xml:space="preserve"> og </w:t>
+      </w:r>
+      <w:r>
+        <w:rPr>
+          <w:b/>
+          <w:bCs/>
+        </w:rPr>
+        <w:t>gold</w:t>
+      </w:r>
+      <w:r>
+        <w:t>.</w:t>
+      </w:r>
+      <w:r>
+        <w:t xml:space="preserve"> </w:t>
+      </w:r>
+      <w:r>
+        <w:rPr>
+          <w:b/>
+          <w:bCs/>
+        </w:rPr>
+        <w:t>Heroen</w:t>
+      </w:r>
+      <w:r>
+        <w:t xml:space="preserve"> kan også slås med </w:t>
+      </w:r>
+      <w:r>
+        <w:rPr>
+          <w:b/>
+          <w:bCs/>
+        </w:rPr>
+        <w:t>monstre</w:t>
+      </w:r>
+      <w:r>
+        <w:t xml:space="preserve"> herunder </w:t>
+      </w:r>
+      <w:r>
+        <w:rPr>
+          <w:b/>
+          <w:bCs/>
+        </w:rPr>
+        <w:t>dragen</w:t>
+      </w:r>
+      <w:r>
+        <w:t xml:space="preserve">. </w:t>
+      </w:r>
+      <w:r>
+        <w:t xml:space="preserve">Alle </w:t>
+      </w:r>
+      <w:r>
+        <w:rPr>
+          <w:b/>
+          <w:bCs/>
+        </w:rPr>
+        <w:t>monstre</w:t>
+      </w:r>
+      <w:r>
+        <w:t xml:space="preserve"> giver også XP. Heroen samler </w:t>
+      </w:r>
+      <w:r>
+        <w:rPr>
+          <w:b/>
+          <w:bCs/>
+        </w:rPr>
+        <w:t>XP</w:t>
+      </w:r>
+      <w:r>
+        <w:t xml:space="preserve"> for at stige i </w:t>
+      </w:r>
+      <w:r>
+        <w:rPr>
+          <w:b/>
+          <w:bCs/>
+        </w:rPr>
+        <w:t>level</w:t>
+      </w:r>
+      <w:r>
+        <w:t>.</w:t>
+      </w:r>
+      <w:r>
+        <w:t xml:space="preserve"> </w:t>
       </w:r>
       <w:r>
         <w:br/>
-        <w:t>Når heroen har samlet sit level * 1000 i XP stiger den et level. Med nyt level får heroen 2 health/liv ekstra samt 1 skadestyrke ekstra.</w:t>
+      </w:r>
+      <w:r>
+        <w:rPr>
+          <w:b/>
+          <w:bCs/>
+        </w:rPr>
+        <w:t xml:space="preserve">Heroen </w:t>
+      </w:r>
+      <w:r>
+        <w:t xml:space="preserve">kan også gå ind i caves og kæmpe mod flere monstre. Dette giver </w:t>
+      </w:r>
+      <w:r>
+        <w:rPr>
+          <w:b/>
+          <w:bCs/>
+        </w:rPr>
+        <w:t>Gold</w:t>
+      </w:r>
+      <w:r>
+        <w:t xml:space="preserve"> for at tømme caven.</w:t>
       </w:r>
       <w:r>
         <w:br/>
-      </w:r>
-      <w:r>
-        <w:t>Dragen er bossen og det er ikke nemt at dræbe den. Heroen kan flygte fra alle monstre undtagen dragen.</w:t>
+        <w:t xml:space="preserve">Når </w:t>
+      </w:r>
+      <w:r>
+        <w:rPr>
+          <w:b/>
+          <w:bCs/>
+        </w:rPr>
+        <w:t>heroen</w:t>
+      </w:r>
+      <w:r>
+        <w:t xml:space="preserve"> har samlet sit </w:t>
+      </w:r>
+      <w:r>
+        <w:rPr>
+          <w:b/>
+          <w:bCs/>
+        </w:rPr>
+        <w:t>level</w:t>
+      </w:r>
+      <w:r>
+        <w:t xml:space="preserve"> * 1000 i </w:t>
+      </w:r>
+      <w:r>
+        <w:rPr>
+          <w:b/>
+          <w:bCs/>
+        </w:rPr>
+        <w:t>XP</w:t>
+      </w:r>
+      <w:r>
+        <w:t xml:space="preserve"> stiger den et </w:t>
+      </w:r>
+      <w:r>
+        <w:rPr>
+          <w:b/>
+          <w:bCs/>
+        </w:rPr>
+        <w:t>level</w:t>
+      </w:r>
+      <w:r>
+        <w:t xml:space="preserve">. Med nyt </w:t>
+      </w:r>
+      <w:r>
+        <w:rPr>
+          <w:b/>
+          <w:bCs/>
+        </w:rPr>
+        <w:t>level</w:t>
+      </w:r>
+      <w:r>
+        <w:t xml:space="preserve"> får </w:t>
+      </w:r>
+      <w:r>
+        <w:rPr>
+          <w:b/>
+          <w:bCs/>
+        </w:rPr>
+        <w:t>heroen</w:t>
+      </w:r>
+      <w:r>
+        <w:t xml:space="preserve"> 2 </w:t>
+      </w:r>
+      <w:r>
+        <w:rPr>
+          <w:b/>
+          <w:bCs/>
+        </w:rPr>
+        <w:t>health</w:t>
+      </w:r>
+      <w:r>
+        <w:t>/</w:t>
+      </w:r>
+      <w:r>
+        <w:rPr>
+          <w:b/>
+          <w:bCs/>
+        </w:rPr>
+        <w:t>liv</w:t>
+      </w:r>
+      <w:r>
+        <w:t xml:space="preserve"> ekstra samt 1 </w:t>
+      </w:r>
+      <w:r>
+        <w:rPr>
+          <w:b/>
+          <w:bCs/>
+        </w:rPr>
+        <w:t>skadestyrke</w:t>
+      </w:r>
+      <w:r>
+        <w:t xml:space="preserve"> ekstra.</w:t>
       </w:r>
       <w:r>
         <w:br/>
-        <w:t>Både fjenden og heroen rammer ikke altid lige godt og derfor kan heroen godt få tæv af en lidt dårligere fjende eller vice versa.</w:t>
+      </w:r>
+      <w:r>
+        <w:rPr>
+          <w:b/>
+          <w:bCs/>
+        </w:rPr>
+        <w:t>Dragen</w:t>
+      </w:r>
+      <w:r>
+        <w:t xml:space="preserve"> er </w:t>
+      </w:r>
+      <w:r>
+        <w:rPr>
+          <w:b/>
+          <w:bCs/>
+        </w:rPr>
+        <w:t>bossen</w:t>
+      </w:r>
+      <w:r>
+        <w:t xml:space="preserve"> og det er ikke nemt at dræbe den. </w:t>
+      </w:r>
+      <w:r>
+        <w:rPr>
+          <w:b/>
+          <w:bCs/>
+        </w:rPr>
+        <w:t>Heroen</w:t>
+      </w:r>
+      <w:r>
+        <w:t xml:space="preserve"> kan flygte fra alle </w:t>
+      </w:r>
+      <w:r>
+        <w:rPr>
+          <w:b/>
+          <w:bCs/>
+        </w:rPr>
+        <w:t>monstre</w:t>
+      </w:r>
+      <w:r>
+        <w:t xml:space="preserve"> undtagen </w:t>
+      </w:r>
+      <w:r>
+        <w:rPr>
+          <w:b/>
+          <w:bCs/>
+        </w:rPr>
+        <w:t>dragen</w:t>
+      </w:r>
+      <w:r>
+        <w:t>.</w:t>
       </w:r>
       <w:r>
         <w:br/>
-        <w:t xml:space="preserve">Heroen </w:t>
-      </w:r>
-      <w:r>
-        <w:t>kan kun dø en gang så bliver hans bruger slettet. Hvis heroen vinder over dragen har heroen vundet.</w:t>
+        <w:t xml:space="preserve">Både </w:t>
+      </w:r>
+      <w:r>
+        <w:rPr>
+          <w:b/>
+          <w:bCs/>
+        </w:rPr>
+        <w:t>fjenden</w:t>
+      </w:r>
+      <w:r>
+        <w:t xml:space="preserve"> og </w:t>
+      </w:r>
+      <w:r>
+        <w:rPr>
+          <w:b/>
+          <w:bCs/>
+        </w:rPr>
+        <w:t>heroen</w:t>
+      </w:r>
+      <w:r>
+        <w:t xml:space="preserve"> rammer ikke altid lige godt og derfor kan </w:t>
+      </w:r>
+      <w:r>
+        <w:rPr>
+          <w:b/>
+          <w:bCs/>
+        </w:rPr>
+        <w:t>heroen</w:t>
+      </w:r>
+      <w:r>
+        <w:t xml:space="preserve"> godt få tæv af en lidt dårligere </w:t>
+      </w:r>
+      <w:r>
+        <w:rPr>
+          <w:b/>
+          <w:bCs/>
+        </w:rPr>
+        <w:t>fjende</w:t>
+      </w:r>
+      <w:r>
+        <w:t xml:space="preserve"> eller vice versa.</w:t>
+      </w:r>
+      <w:r>
+        <w:br/>
+      </w:r>
+      <w:r>
+        <w:rPr>
+          <w:b/>
+          <w:bCs/>
+        </w:rPr>
+        <w:t>Heroen</w:t>
+      </w:r>
+      <w:r>
+        <w:t xml:space="preserve"> </w:t>
+      </w:r>
+      <w:r>
+        <w:t xml:space="preserve">kan kun dø en gang så bliver hans </w:t>
+      </w:r>
+      <w:r>
+        <w:rPr>
+          <w:b/>
+          <w:bCs/>
+        </w:rPr>
+        <w:t>bruger</w:t>
+      </w:r>
+      <w:r>
+        <w:t xml:space="preserve"> slettet. Hvis </w:t>
+      </w:r>
+      <w:r>
+        <w:rPr>
+          <w:b/>
+          <w:bCs/>
+        </w:rPr>
+        <w:t>heroen</w:t>
+      </w:r>
+      <w:r>
+        <w:t xml:space="preserve"> vinder over </w:t>
+      </w:r>
+      <w:r>
+        <w:rPr>
+          <w:b/>
+          <w:bCs/>
+        </w:rPr>
+        <w:t>dragen</w:t>
+      </w:r>
+      <w:r>
+        <w:t xml:space="preserve"> har </w:t>
+      </w:r>
+      <w:r>
+        <w:rPr>
+          <w:b/>
+          <w:bCs/>
+        </w:rPr>
+        <w:t>heroen</w:t>
+      </w:r>
+      <w:r>
+        <w:t xml:space="preserve"> vundet.</w:t>
+      </w:r>
+      <w:r>
+        <w:br/>
+      </w:r>
+      <w:r>
+        <w:t xml:space="preserve">En </w:t>
+      </w:r>
+      <w:r>
+        <w:rPr>
+          <w:b/>
+          <w:bCs/>
+        </w:rPr>
+        <w:t>spiller</w:t>
+      </w:r>
+      <w:r>
+        <w:t xml:space="preserve"> har brug for en pause, så han trykker på ESC for pausemenu. </w:t>
+      </w:r>
+      <w:r>
+        <w:rPr>
+          <w:b/>
+          <w:bCs/>
+        </w:rPr>
+        <w:t>Heroens</w:t>
+      </w:r>
+      <w:r>
+        <w:t xml:space="preserve"> data bliver gemt i</w:t>
+      </w:r>
+      <w:r>
+        <w:t xml:space="preserve"> </w:t>
+      </w:r>
+      <w:r>
+        <w:rPr>
+          <w:b/>
+          <w:bCs/>
+        </w:rPr>
+        <w:t>DB</w:t>
+      </w:r>
+      <w:r>
+        <w:t xml:space="preserve">. </w:t>
+      </w:r>
+      <w:r>
+        <w:br/>
+      </w:r>
+      <w:r>
+        <w:t xml:space="preserve">En </w:t>
+      </w:r>
+      <w:r>
+        <w:rPr>
+          <w:b/>
+          <w:bCs/>
+        </w:rPr>
+        <w:t>spiller</w:t>
+      </w:r>
+      <w:r>
+        <w:t xml:space="preserve"> kommer tilbage for at komme videre i et gammel</w:t>
+      </w:r>
+      <w:r>
+        <w:t>t</w:t>
+      </w:r>
+      <w:r>
+        <w:t xml:space="preserve"> spil, spillet kan findes under LOAD GAME</w:t>
       </w:r>
     </w:p>
     <w:p>
-      <w:r>
-        <w:t>En spiller har brug for en pause, så han trykker på ESC for pausemenu. Heroens data bliver gemt i</w:t>
-      </w:r>
-      <w:r>
-        <w:t xml:space="preserve"> DB</w:t>
-      </w:r>
-      <w:r>
-        <w:t xml:space="preserve">. </w:t>
+      <w:pPr>
+        <w:pStyle w:val="Overskrift2"/>
+      </w:pPr>
+      <w:r>
+        <w:lastRenderedPageBreak/>
+        <w:t>Use case diagram</w:t>
       </w:r>
     </w:p>
     <w:p>
-      <w:r>
-        <w:t>En spiller kommer tilbage for at komme videre i et gammel spil, spillet kan findes under LOAD GAME</w:t>
+      <w:pPr>
+        <w:pStyle w:val="Overskrift3"/>
+      </w:pPr>
+      <w:r>
+        <w:t>2. iteration</w:t>
       </w:r>
     </w:p>
     <w:p>
-      <w:pPr>
-        <w:pStyle w:val="Overskrift2"/>
-      </w:pPr>
-      <w:r>
-        <w:t>Use case diagram</w:t>
-      </w:r>
-    </w:p>
-    <w:p>
       <w:r>
         <w:rPr>
           <w:noProof/>
         </w:rPr>
         <w:drawing>
-          <wp:inline distT="0" distB="0" distL="0" distR="0" wp14:anchorId="411CF91D" wp14:editId="5B174E4A">
-            <wp:extent cx="3571875" cy="3310373"/>
-            <wp:effectExtent l="0" t="0" r="0" b="4445"/>
-            <wp:docPr id="1498401590" name="Billede 1" descr="Et billede, der indeholder diagram, tekst, tegning, skitse&#10;&#10;Indhold genereret af kunstig intelligens kan være forkert."/>
+          <wp:inline distT="0" distB="0" distL="0" distR="0" wp14:anchorId="411CF91D" wp14:editId="15BB2D28">
+            <wp:extent cx="3322959" cy="3315122"/>
+            <wp:effectExtent l="0" t="0" r="0" b="0"/>
+            <wp:docPr id="1498401590" name="Billede 1"/>
             <wp:cNvGraphicFramePr>
               <a:graphicFrameLocks xmlns:a="http://schemas.openxmlformats.org/drawingml/2006/main" noChangeAspect="1"/>
             </wp:cNvGraphicFramePr>
@@ -145,13 +661,226 @@
               <a:graphicData uri="http://schemas.openxmlformats.org/drawingml/2006/picture">
                 <pic:pic xmlns:pic="http://schemas.openxmlformats.org/drawingml/2006/picture">
                   <pic:nvPicPr>
-                    <pic:cNvPr id="1498401590" name="Billede 1" descr="Et billede, der indeholder diagram, tekst, tegning, skitse&#10;&#10;Indhold genereret af kunstig intelligens kan være forkert."/>
+                    <pic:cNvPr id="1498401590" name="Billede 1"/>
                     <pic:cNvPicPr>
                       <a:picLocks noChangeAspect="1" noChangeArrowheads="1"/>
                     </pic:cNvPicPr>
                   </pic:nvPicPr>
                   <pic:blipFill>
-                    <a:blip r:embed="rId7">
+                    <a:blip r:embed="rId7" cstate="print">
+                      <a:extLst>
+                        <a:ext uri="{28A0092B-C50C-407E-A947-70E740481C1C}">
+                          <a14:useLocalDpi xmlns:a14="http://schemas.microsoft.com/office/drawing/2010/main" val="0"/>
+                        </a:ext>
+                      </a:extLst>
+                    </a:blip>
+                    <a:stretch>
+                      <a:fillRect/>
+                    </a:stretch>
+                  </pic:blipFill>
+                  <pic:spPr bwMode="auto">
+                    <a:xfrm>
+                      <a:off x="0" y="0"/>
+                      <a:ext cx="3322959" cy="3315122"/>
+                    </a:xfrm>
+                    <a:prstGeom prst="rect">
+                      <a:avLst/>
+                    </a:prstGeom>
+                    <a:noFill/>
+                    <a:ln>
+                      <a:noFill/>
+                    </a:ln>
+                  </pic:spPr>
+                </pic:pic>
+              </a:graphicData>
+            </a:graphic>
+          </wp:inline>
+        </w:drawing>
+      </w:r>
+    </w:p>
+    <w:p>
+      <w:pPr>
+        <w:pStyle w:val="Overskrift1"/>
+      </w:pPr>
+      <w:r>
+        <w:lastRenderedPageBreak/>
+        <w:t>Domain model</w:t>
+      </w:r>
+    </w:p>
+    <w:p>
+      <w:pPr>
+        <w:pStyle w:val="Overskrift2"/>
+      </w:pPr>
+      <w:r>
+        <w:t>2. iteration</w:t>
+      </w:r>
+    </w:p>
+    <w:p>
+      <w:r>
+        <w:rPr>
+          <w:noProof/>
+        </w:rPr>
+        <w:drawing>
+          <wp:inline distT="0" distB="0" distL="0" distR="0" wp14:anchorId="5A2A4973" wp14:editId="2BDF27CF">
+            <wp:extent cx="5800725" cy="6434815"/>
+            <wp:effectExtent l="0" t="0" r="0" b="4445"/>
+            <wp:docPr id="1953171855" name="Billede 1"/>
+            <wp:cNvGraphicFramePr>
+              <a:graphicFrameLocks xmlns:a="http://schemas.openxmlformats.org/drawingml/2006/main" noChangeAspect="1"/>
+            </wp:cNvGraphicFramePr>
+            <a:graphic xmlns:a="http://schemas.openxmlformats.org/drawingml/2006/main">
+              <a:graphicData uri="http://schemas.openxmlformats.org/drawingml/2006/picture">
+                <pic:pic xmlns:pic="http://schemas.openxmlformats.org/drawingml/2006/picture">
+                  <pic:nvPicPr>
+                    <pic:cNvPr id="1953171855" name="Billede 1"/>
+                    <pic:cNvPicPr>
+                      <a:picLocks noChangeAspect="1" noChangeArrowheads="1"/>
+                    </pic:cNvPicPr>
+                  </pic:nvPicPr>
+                  <pic:blipFill>
+                    <a:blip r:embed="rId8">
+                      <a:extLst>
+                        <a:ext uri="{28A0092B-C50C-407E-A947-70E740481C1C}">
+                          <a14:useLocalDpi xmlns:a14="http://schemas.microsoft.com/office/drawing/2010/main" val="0"/>
+                        </a:ext>
+                      </a:extLst>
+                    </a:blip>
+                    <a:stretch>
+                      <a:fillRect/>
+                    </a:stretch>
+                  </pic:blipFill>
+                  <pic:spPr bwMode="auto">
+                    <a:xfrm>
+                      <a:off x="0" y="0"/>
+                      <a:ext cx="5808900" cy="6443884"/>
+                    </a:xfrm>
+                    <a:prstGeom prst="rect">
+                      <a:avLst/>
+                    </a:prstGeom>
+                    <a:noFill/>
+                    <a:ln>
+                      <a:noFill/>
+                    </a:ln>
+                  </pic:spPr>
+                </pic:pic>
+              </a:graphicData>
+            </a:graphic>
+          </wp:inline>
+        </w:drawing>
+      </w:r>
+    </w:p>
+    <w:p>
+      <w:pPr>
+        <w:pStyle w:val="Overskrift1"/>
+      </w:pPr>
+      <w:r>
+        <w:lastRenderedPageBreak/>
+        <w:t>Class diagram</w:t>
+      </w:r>
+    </w:p>
+    <w:p>
+      <w:pPr>
+        <w:pStyle w:val="Overskrift2"/>
+      </w:pPr>
+      <w:r>
+        <w:t>2. iteration</w:t>
+      </w:r>
+    </w:p>
+    <w:p>
+      <w:r>
+        <w:rPr>
+          <w:noProof/>
+        </w:rPr>
+        <w:drawing>
+          <wp:inline distT="0" distB="0" distL="0" distR="0" wp14:anchorId="1C56F31C" wp14:editId="099E69C2">
+            <wp:extent cx="3699636" cy="5267099"/>
+            <wp:effectExtent l="0" t="0" r="0" b="0"/>
+            <wp:docPr id="1119038107" name="Billede 2"/>
+            <wp:cNvGraphicFramePr>
+              <a:graphicFrameLocks xmlns:a="http://schemas.openxmlformats.org/drawingml/2006/main" noChangeAspect="1"/>
+            </wp:cNvGraphicFramePr>
+            <a:graphic xmlns:a="http://schemas.openxmlformats.org/drawingml/2006/main">
+              <a:graphicData uri="http://schemas.openxmlformats.org/drawingml/2006/picture">
+                <pic:pic xmlns:pic="http://schemas.openxmlformats.org/drawingml/2006/picture">
+                  <pic:nvPicPr>
+                    <pic:cNvPr id="1119038107" name="Billede 2"/>
+                    <pic:cNvPicPr>
+                      <a:picLocks noChangeAspect="1" noChangeArrowheads="1"/>
+                    </pic:cNvPicPr>
+                  </pic:nvPicPr>
+                  <pic:blipFill>
+                    <a:blip r:embed="rId9">
+                      <a:extLst>
+                        <a:ext uri="{28A0092B-C50C-407E-A947-70E740481C1C}">
+                          <a14:useLocalDpi xmlns:a14="http://schemas.microsoft.com/office/drawing/2010/main" val="0"/>
+                        </a:ext>
+                      </a:extLst>
+                    </a:blip>
+                    <a:stretch>
+                      <a:fillRect/>
+                    </a:stretch>
+                  </pic:blipFill>
+                  <pic:spPr bwMode="auto">
+                    <a:xfrm>
+                      <a:off x="0" y="0"/>
+                      <a:ext cx="3699636" cy="5267099"/>
+                    </a:xfrm>
+                    <a:prstGeom prst="rect">
+                      <a:avLst/>
+                    </a:prstGeom>
+                    <a:noFill/>
+                    <a:ln>
+                      <a:noFill/>
+                    </a:ln>
+                  </pic:spPr>
+                </pic:pic>
+              </a:graphicData>
+            </a:graphic>
+          </wp:inline>
+        </w:drawing>
+      </w:r>
+    </w:p>
+    <w:p>
+      <w:pPr>
+        <w:pStyle w:val="Overskrift1"/>
+      </w:pPr>
+      <w:r>
+        <w:lastRenderedPageBreak/>
+        <w:t>Sequence diagrams</w:t>
+      </w:r>
+    </w:p>
+    <w:p>
+      <w:pPr>
+        <w:pStyle w:val="Overskrift2"/>
+      </w:pPr>
+      <w:r>
+        <w:t>2. iteration</w:t>
+      </w:r>
+    </w:p>
+    <w:p>
+      <w:r>
+        <w:rPr>
+          <w:noProof/>
+        </w:rPr>
+        <w:drawing>
+          <wp:inline distT="0" distB="0" distL="0" distR="0" wp14:anchorId="18AA0977" wp14:editId="0F90EA4D">
+            <wp:extent cx="5562600" cy="6255615"/>
+            <wp:effectExtent l="0" t="0" r="0" b="0"/>
+            <wp:docPr id="610537314" name="Billede 1"/>
+            <wp:cNvGraphicFramePr>
+              <a:graphicFrameLocks xmlns:a="http://schemas.openxmlformats.org/drawingml/2006/main" noChangeAspect="1"/>
+            </wp:cNvGraphicFramePr>
+            <a:graphic xmlns:a="http://schemas.openxmlformats.org/drawingml/2006/main">
+              <a:graphicData uri="http://schemas.openxmlformats.org/drawingml/2006/picture">
+                <pic:pic xmlns:pic="http://schemas.openxmlformats.org/drawingml/2006/picture">
+                  <pic:nvPicPr>
+                    <pic:cNvPr id="0" name="Picture 1"/>
+                    <pic:cNvPicPr>
+                      <a:picLocks noChangeAspect="1" noChangeArrowheads="1"/>
+                    </pic:cNvPicPr>
+                  </pic:nvPicPr>
+                  <pic:blipFill>
+                    <a:blip r:embed="rId10" cstate="print">
                       <a:extLst>
                         <a:ext uri="{28A0092B-C50C-407E-A947-70E740481C1C}">
                           <a14:useLocalDpi xmlns:a14="http://schemas.microsoft.com/office/drawing/2010/main" val="0"/>
@@ -166,7 +895,7 @@
                   <pic:spPr bwMode="auto">
                     <a:xfrm>
                       <a:off x="0" y="0"/>
-                      <a:ext cx="3576999" cy="3315122"/>
+                      <a:ext cx="5576712" cy="6271486"/>
                     </a:xfrm>
                     <a:prstGeom prst="rect">
                       <a:avLst/>
@@ -183,215 +912,8 @@
         </w:drawing>
       </w:r>
     </w:p>
-    <w:p>
-      <w:pPr>
-        <w:pStyle w:val="Overskrift2"/>
-      </w:pPr>
-      <w:r>
-        <w:lastRenderedPageBreak/>
-        <w:t>Key concepts in use cases</w:t>
-      </w:r>
-    </w:p>
-    <w:p>
-      <w:r>
-        <w:t>Verden:</w:t>
-      </w:r>
-    </w:p>
-    <w:p>
-      <w:pPr>
-        <w:pStyle w:val="Listeafsnit"/>
-        <w:numPr>
-          <w:ilvl w:val="0"/>
-          <w:numId w:val="2"/>
-        </w:numPr>
-      </w:pPr>
-      <w:r>
-        <w:t>Size</w:t>
-      </w:r>
-    </w:p>
-    <w:p>
-      <w:r>
-        <w:t>Spiller/Hero:</w:t>
-      </w:r>
-    </w:p>
-    <w:p>
-      <w:pPr>
-        <w:pStyle w:val="Listeafsnit"/>
-        <w:numPr>
-          <w:ilvl w:val="0"/>
-          <w:numId w:val="1"/>
-        </w:numPr>
-      </w:pPr>
-      <w:r>
-        <w:t>Health</w:t>
-      </w:r>
-    </w:p>
-    <w:p>
-      <w:pPr>
-        <w:pStyle w:val="Listeafsnit"/>
-        <w:numPr>
-          <w:ilvl w:val="0"/>
-          <w:numId w:val="1"/>
-        </w:numPr>
-      </w:pPr>
-      <w:r>
-        <w:t>Strength</w:t>
-      </w:r>
-    </w:p>
-    <w:p>
-      <w:pPr>
-        <w:pStyle w:val="Listeafsnit"/>
-        <w:numPr>
-          <w:ilvl w:val="0"/>
-          <w:numId w:val="1"/>
-        </w:numPr>
-      </w:pPr>
-      <w:r>
-        <w:t>XP</w:t>
-      </w:r>
-    </w:p>
-    <w:p>
-      <w:pPr>
-        <w:pStyle w:val="Listeafsnit"/>
-        <w:numPr>
-          <w:ilvl w:val="0"/>
-          <w:numId w:val="1"/>
-        </w:numPr>
-      </w:pPr>
-      <w:r>
-        <w:t>Level</w:t>
-      </w:r>
-    </w:p>
-    <w:p>
-      <w:pPr>
-        <w:pStyle w:val="Listeafsnit"/>
-        <w:numPr>
-          <w:ilvl w:val="0"/>
-          <w:numId w:val="1"/>
-        </w:numPr>
-      </w:pPr>
-      <w:r>
-        <w:t>Position</w:t>
-      </w:r>
-    </w:p>
-    <w:p>
-      <w:r>
-        <w:t>Monster:</w:t>
-      </w:r>
-    </w:p>
-    <w:p>
-      <w:pPr>
-        <w:pStyle w:val="Listeafsnit"/>
-        <w:numPr>
-          <w:ilvl w:val="0"/>
-          <w:numId w:val="1"/>
-        </w:numPr>
-      </w:pPr>
-      <w:r>
-        <w:t>Health</w:t>
-      </w:r>
-    </w:p>
-    <w:p>
-      <w:pPr>
-        <w:pStyle w:val="Listeafsnit"/>
-        <w:numPr>
-          <w:ilvl w:val="0"/>
-          <w:numId w:val="1"/>
-        </w:numPr>
-      </w:pPr>
-      <w:r>
-        <w:t>Strength/Damage</w:t>
-      </w:r>
-    </w:p>
-    <w:p>
-      <w:pPr>
-        <w:pStyle w:val="Listeafsnit"/>
-        <w:numPr>
-          <w:ilvl w:val="0"/>
-          <w:numId w:val="1"/>
-        </w:numPr>
-      </w:pPr>
-      <w:r>
-        <w:t>WinXP</w:t>
-      </w:r>
-    </w:p>
-    <w:p>
-      <w:pPr>
-        <w:pStyle w:val="Listeafsnit"/>
-        <w:numPr>
-          <w:ilvl w:val="0"/>
-          <w:numId w:val="1"/>
-        </w:numPr>
-      </w:pPr>
-      <w:r>
-        <w:t>Level</w:t>
-      </w:r>
-    </w:p>
-    <w:p>
-      <w:pPr>
-        <w:pStyle w:val="Overskrift2"/>
-      </w:pPr>
-      <w:r>
-        <w:t>Domain model</w:t>
-      </w:r>
-    </w:p>
-    <w:p>
-      <w:r>
-        <w:rPr>
-          <w:noProof/>
-        </w:rPr>
-        <w:drawing>
-          <wp:inline distT="0" distB="0" distL="0" distR="0" wp14:anchorId="5A2A4973" wp14:editId="4B77B920">
-            <wp:extent cx="4962525" cy="2867025"/>
-            <wp:effectExtent l="0" t="0" r="9525" b="9525"/>
-            <wp:docPr id="1953171855" name="Billede 1" descr="Et billede, der indeholder tekst, skærmbillede, diagram&#10;&#10;Indhold genereret af kunstig intelligens kan være forkert."/>
-            <wp:cNvGraphicFramePr>
-              <a:graphicFrameLocks xmlns:a="http://schemas.openxmlformats.org/drawingml/2006/main" noChangeAspect="1"/>
-            </wp:cNvGraphicFramePr>
-            <a:graphic xmlns:a="http://schemas.openxmlformats.org/drawingml/2006/main">
-              <a:graphicData uri="http://schemas.openxmlformats.org/drawingml/2006/picture">
-                <pic:pic xmlns:pic="http://schemas.openxmlformats.org/drawingml/2006/picture">
-                  <pic:nvPicPr>
-                    <pic:cNvPr id="1953171855" name="Billede 1" descr="Et billede, der indeholder tekst, skærmbillede, diagram&#10;&#10;Indhold genereret af kunstig intelligens kan være forkert."/>
-                    <pic:cNvPicPr>
-                      <a:picLocks noChangeAspect="1" noChangeArrowheads="1"/>
-                    </pic:cNvPicPr>
-                  </pic:nvPicPr>
-                  <pic:blipFill>
-                    <a:blip r:embed="rId8">
-                      <a:extLst>
-                        <a:ext uri="{28A0092B-C50C-407E-A947-70E740481C1C}">
-                          <a14:useLocalDpi xmlns:a14="http://schemas.microsoft.com/office/drawing/2010/main" val="0"/>
-                        </a:ext>
-                      </a:extLst>
-                    </a:blip>
-                    <a:srcRect/>
-                    <a:stretch>
-                      <a:fillRect/>
-                    </a:stretch>
-                  </pic:blipFill>
-                  <pic:spPr bwMode="auto">
-                    <a:xfrm>
-                      <a:off x="0" y="0"/>
-                      <a:ext cx="4962525" cy="2867025"/>
-                    </a:xfrm>
-                    <a:prstGeom prst="rect">
-                      <a:avLst/>
-                    </a:prstGeom>
-                    <a:noFill/>
-                    <a:ln>
-                      <a:noFill/>
-                    </a:ln>
-                  </pic:spPr>
-                </pic:pic>
-              </a:graphicData>
-            </a:graphic>
-          </wp:inline>
-        </w:drawing>
-      </w:r>
-    </w:p>
     <w:sectPr>
-      <w:headerReference w:type="default" r:id="rId9"/>
+      <w:headerReference w:type="default" r:id="rId11"/>
       <w:pgSz w:w="11906" w:h="16838"/>
       <w:pgMar w:top="1440" w:right="1440" w:bottom="1440" w:left="1440" w:header="708" w:footer="708" w:gutter="0"/>
       <w:cols w:space="708"/>
@@ -480,7 +1002,7 @@
       <w:rPr>
         <w:noProof/>
       </w:rPr>
-      <w:t>12-05-2025</w:t>
+      <w:t>14-05-2025</w:t>
     </w:r>
     <w:r>
       <w:fldChar w:fldCharType="end"/>
@@ -1188,7 +1710,6 @@
     <w:next w:val="Normal"/>
     <w:link w:val="Overskrift3Tegn"/>
     <w:uiPriority w:val="9"/>
-    <w:semiHidden/>
     <w:unhideWhenUsed/>
     <w:qFormat/>
     <w:rsid w:val="00CD1BA7"/>
@@ -1340,7 +1861,6 @@
   <w:style w:type="character" w:default="1" w:styleId="Standardskrifttypeiafsnit">
     <w:name w:val="Default Paragraph Font"/>
     <w:uiPriority w:val="1"/>
-    <w:semiHidden/>
     <w:unhideWhenUsed/>
   </w:style>
   <w:style w:type="table" w:default="1" w:styleId="Tabel-Normal">
@@ -1395,7 +1915,6 @@
     <w:basedOn w:val="Standardskrifttypeiafsnit"/>
     <w:link w:val="Overskrift3"/>
     <w:uiPriority w:val="9"/>
-    <w:semiHidden/>
     <w:rsid w:val="00CD1BA7"/>
     <w:rPr>
       <w:rFonts w:eastAsiaTheme="majorEastAsia" w:cstheme="majorBidi"/>

</xml_diff>